<commit_message>
382733: [validation] Papyrus shall to compute constraints from the profile at the model level https://bugs.eclipse.org/bugs/show_bug.cgi?id=382733
</commit_message>
<xml_diff>
--- a/doc/DevelopperDocuments/contraintGenerationFromProfile/docs/ConstraintGenerationDevelopperDoc.docx
+++ b/doc/DevelopperDocuments/contraintGenerationFromProfile/docs/ConstraintGenerationDevelopperDoc.docx
@@ -1348,6 +1348,92 @@
     </w:p>
     <w:p>
       <w:pPr>
+        <w:rPr>
+          <w:lang w:val="en-US"/>
+        </w:rPr>
+      </w:pPr>
+      <w:r>
+        <w:rPr>
+          <w:lang w:val="en-US"/>
+        </w:rPr>
+        <w:t xml:space="preserve">Constraint written in </w:t>
+      </w:r>
+      <w:r>
+        <w:rPr>
+          <w:lang w:val="en-US"/>
+        </w:rPr>
+        <w:t>OCL</w:t>
+      </w:r>
+      <w:r>
+        <w:rPr>
+          <w:lang w:val="en-US"/>
+        </w:rPr>
+        <w:t xml:space="preserve"> in the profile can be generated into the definition of the profile and taken in charge during the validation of the model.</w:t>
+      </w:r>
+    </w:p>
+    <w:p>
+      <w:pPr>
+        <w:rPr>
+          <w:lang w:val="en-US"/>
+        </w:rPr>
+      </w:pPr>
+      <w:r>
+        <w:rPr>
+          <w:lang w:val="en-US"/>
+        </w:rPr>
+        <w:t>The problem w</w:t>
+      </w:r>
+      <w:r>
+        <w:rPr>
+          <w:lang w:val="en-US"/>
+        </w:rPr>
+        <w:t>it</w:t>
+      </w:r>
+      <w:r>
+        <w:rPr>
+          <w:lang w:val="en-US"/>
+        </w:rPr>
+        <w:t>h</w:t>
+      </w:r>
+      <w:r>
+        <w:rPr>
+          <w:lang w:val="en-US"/>
+        </w:rPr>
+        <w:t xml:space="preserve"> this use case </w:t>
+      </w:r>
+      <w:r>
+        <w:rPr>
+          <w:lang w:val="en-US"/>
+        </w:rPr>
+        <w:t xml:space="preserve">is </w:t>
+      </w:r>
+      <w:r>
+        <w:rPr>
+          <w:lang w:val="en-US"/>
+        </w:rPr>
+        <w:t>to</w:t>
+      </w:r>
+      <w:r>
+        <w:rPr>
+          <w:lang w:val="en-US"/>
+        </w:rPr>
+        <w:t xml:space="preserve"> </w:t>
+      </w:r>
+      <w:r>
+        <w:rPr>
+          <w:lang w:val="en-US"/>
+        </w:rPr>
+        <w:t>know if it is possible to respect the requirement ValidationReq002</w:t>
+      </w:r>
+      <w:r>
+        <w:rPr>
+          <w:lang w:val="en-US"/>
+        </w:rPr>
+        <w:t>.</w:t>
+      </w:r>
+    </w:p>
+    <w:p>
+      <w:pPr>
         <w:pStyle w:val="Titre2"/>
         <w:rPr>
           <w:lang w:val="en-US"/>
@@ -1364,6 +1450,40 @@
     </w:p>
     <w:p>
       <w:pPr>
+        <w:rPr>
+          <w:lang w:val="en-US"/>
+        </w:rPr>
+      </w:pPr>
+      <w:r>
+        <w:rPr>
+          <w:lang w:val="en-US"/>
+        </w:rPr>
+        <w:t>The user can generate plugins that wrap constraint and can be used in the EMF plugin validation.</w:t>
+      </w:r>
+    </w:p>
+    <w:p>
+      <w:pPr>
+        <w:rPr>
+          <w:lang w:val="en-US"/>
+        </w:rPr>
+      </w:pPr>
+      <w:r>
+        <w:rPr>
+          <w:lang w:val="en-US"/>
+        </w:rPr>
+        <w:t>The constraint can be generated in Java code, or directly from OCL</w:t>
+      </w:r>
+      <w:r>
+        <w:rPr>
+          <w:lang w:val="en-US"/>
+        </w:rPr>
+        <w:t>.</w:t>
+      </w:r>
+      <w:bookmarkStart w:id="6" w:name="_GoBack"/>
+      <w:bookmarkEnd w:id="6"/>
+    </w:p>
+    <w:p>
+      <w:pPr>
         <w:pStyle w:val="Titre2"/>
         <w:numPr>
           <w:ilvl w:val="1"/>
@@ -1373,14 +1493,14 @@
           <w:lang w:val="en-US"/>
         </w:rPr>
       </w:pPr>
-      <w:bookmarkStart w:id="6" w:name="_Toc353530372"/>
+      <w:bookmarkStart w:id="7" w:name="_Toc353530372"/>
       <w:r>
         <w:rPr>
           <w:lang w:val="en-US"/>
         </w:rPr>
         <w:t>Constraint in OCL</w:t>
       </w:r>
-      <w:bookmarkEnd w:id="6"/>
+      <w:bookmarkEnd w:id="7"/>
     </w:p>
     <w:p>
       <w:pPr>
@@ -1400,14 +1520,15 @@
           <w:lang w:val="en-US"/>
         </w:rPr>
       </w:pPr>
-      <w:bookmarkStart w:id="7" w:name="_Toc353530373"/>
+      <w:bookmarkStart w:id="8" w:name="_Toc353530373"/>
       <w:r>
         <w:rPr>
           <w:lang w:val="en-US"/>
         </w:rPr>
+        <w:lastRenderedPageBreak/>
         <w:t>Constraint in Java</w:t>
       </w:r>
-      <w:bookmarkEnd w:id="7"/>
+      <w:bookmarkEnd w:id="8"/>
     </w:p>
     <w:p>
       <w:pPr>
@@ -1441,7 +1562,7 @@
       <w:pPr>
         <w:pStyle w:val="Titre1"/>
       </w:pPr>
-      <w:bookmarkStart w:id="8" w:name="_Toc353530374"/>
+      <w:bookmarkStart w:id="9" w:name="_Toc353530374"/>
       <w:r>
         <w:lastRenderedPageBreak/>
         <w:t xml:space="preserve">Solution </w:t>
@@ -1449,12 +1570,10 @@
       <w:r>
         <w:t>propos</w:t>
       </w:r>
-      <w:bookmarkEnd w:id="8"/>
+      <w:bookmarkEnd w:id="9"/>
       <w:r>
         <w:t>al</w:t>
       </w:r>
-      <w:bookmarkStart w:id="9" w:name="_GoBack"/>
-      <w:bookmarkEnd w:id="9"/>
     </w:p>
     <w:p>
       <w:pPr>
@@ -3698,8 +3817,8 @@
     <w:rsid w:val="00380646"/>
     <w:rsid w:val="005700DB"/>
     <w:rsid w:val="00586727"/>
+    <w:rsid w:val="00732A3E"/>
     <w:rsid w:val="00AD5BA4"/>
-    <w:rsid w:val="00C76CA2"/>
   </w:rsids>
   <m:mathPr>
     <m:mathFont m:val="Cambria Math"/>
@@ -4445,7 +4564,7 @@
 </file>
 
 <file path=customXml/itemProps2.xml><?xml version="1.0" encoding="utf-8"?>
-<ds:datastoreItem xmlns:ds="http://schemas.openxmlformats.org/officeDocument/2006/customXml" ds:itemID="{2E2BCF63-0538-4B95-9F69-87D389BC1984}">
+<ds:datastoreItem xmlns:ds="http://schemas.openxmlformats.org/officeDocument/2006/customXml" ds:itemID="{3D2DCF29-9F83-43DF-B71B-41E21181513B}">
   <ds:schemaRefs>
     <ds:schemaRef ds:uri="http://schemas.openxmlformats.org/officeDocument/2006/bibliography"/>
   </ds:schemaRefs>

</xml_diff>